<commit_message>
Resume Sample Document Till Working Experience
</commit_message>
<xml_diff>
--- a/Project01/Resume Sample Document.docx
+++ b/Project01/Resume Sample Document.docx
@@ -84,111 +84,1255 @@
                 <w:b/>
                 <w:bCs/>
               </w:rPr>
-              <w:t xml:space="preserve">  </w:t>
+              <w:t xml:space="preserve">      </w:t>
             </w:r>
             <w:r>
               <w:rPr>
                 <w:b/>
                 <w:bCs/>
+              </w:rPr>
+              <w:t>PHOTO</w:t>
+            </w:r>
+          </w:p>
+        </w:tc>
+      </w:tr>
+    </w:tbl>
+    <w:p>
+      <w:pPr>
+        <w:pStyle w:val="NoSpacing"/>
+        <w:spacing w:line="276" w:lineRule="auto"/>
+        <w:jc w:val="both"/>
+        <w:rPr>
+          <w:b/>
+          <w:bCs/>
+          <w:color w:val="000000" w:themeColor="text1"/>
+          <w:sz w:val="28"/>
+          <w:szCs w:val="28"/>
+          <w:u w:val="single"/>
+        </w:rPr>
+      </w:pPr>
+    </w:p>
+    <w:p>
+      <w:pPr>
+        <w:pStyle w:val="NoSpacing"/>
+        <w:spacing w:line="276" w:lineRule="auto"/>
+        <w:jc w:val="both"/>
+        <w:rPr>
+          <w:b/>
+          <w:bCs/>
+          <w:color w:val="000000" w:themeColor="text1"/>
+          <w:sz w:val="28"/>
+          <w:szCs w:val="28"/>
+          <w:u w:val="single"/>
+        </w:rPr>
+      </w:pPr>
+      <w:r>
+        <w:rPr>
+          <w:b/>
+          <w:bCs/>
+          <w:color w:val="000000" w:themeColor="text1"/>
+          <w:sz w:val="28"/>
+          <w:szCs w:val="28"/>
+          <w:u w:val="single"/>
+        </w:rPr>
+        <w:t xml:space="preserve">Contact </w:t>
+      </w:r>
+      <w:proofErr w:type="gramStart"/>
+      <w:r>
+        <w:rPr>
+          <w:b/>
+          <w:bCs/>
+          <w:color w:val="000000" w:themeColor="text1"/>
+          <w:sz w:val="28"/>
+          <w:szCs w:val="28"/>
+          <w:u w:val="single"/>
+        </w:rPr>
+        <w:t>Information :</w:t>
+      </w:r>
+      <w:proofErr w:type="gramEnd"/>
+    </w:p>
+    <w:p/>
+    <w:p>
+      <w:pPr>
+        <w:pStyle w:val="NoSpacing"/>
+        <w:spacing w:line="276" w:lineRule="auto"/>
+        <w:jc w:val="both"/>
+        <w:rPr>
+          <w:color w:val="000000" w:themeColor="text1"/>
+          <w:sz w:val="28"/>
+          <w:szCs w:val="28"/>
+        </w:rPr>
+      </w:pPr>
+      <w:r>
+        <w:rPr>
+          <w:color w:val="000000" w:themeColor="text1"/>
+          <w:sz w:val="28"/>
+          <w:szCs w:val="28"/>
+        </w:rPr>
+        <w:t xml:space="preserve">Current </w:t>
+      </w:r>
+      <w:proofErr w:type="gramStart"/>
+      <w:r>
+        <w:rPr>
+          <w:color w:val="000000" w:themeColor="text1"/>
+          <w:sz w:val="28"/>
+          <w:szCs w:val="28"/>
+        </w:rPr>
+        <w:t>Address :</w:t>
+      </w:r>
+      <w:proofErr w:type="gramEnd"/>
+      <w:r>
+        <w:rPr>
+          <w:color w:val="000000" w:themeColor="text1"/>
+          <w:sz w:val="28"/>
+          <w:szCs w:val="28"/>
+        </w:rPr>
+        <w:t xml:space="preserve"> </w:t>
+      </w:r>
+    </w:p>
+    <w:p>
+      <w:pPr>
+        <w:spacing w:line="276" w:lineRule="auto"/>
+        <w:jc w:val="both"/>
+        <w:rPr>
+          <w:color w:val="000000" w:themeColor="text1"/>
+          <w:sz w:val="28"/>
+          <w:szCs w:val="28"/>
+        </w:rPr>
+      </w:pPr>
+      <w:r>
+        <w:rPr>
+          <w:color w:val="000000" w:themeColor="text1"/>
+          <w:sz w:val="28"/>
+          <w:szCs w:val="28"/>
+        </w:rPr>
+        <w:t xml:space="preserve">Contact </w:t>
+      </w:r>
+      <w:proofErr w:type="gramStart"/>
+      <w:r>
+        <w:rPr>
+          <w:color w:val="000000" w:themeColor="text1"/>
+          <w:sz w:val="28"/>
+          <w:szCs w:val="28"/>
+        </w:rPr>
+        <w:t>Number :</w:t>
+      </w:r>
+      <w:proofErr w:type="gramEnd"/>
+      <w:r>
+        <w:rPr>
+          <w:color w:val="000000" w:themeColor="text1"/>
+          <w:sz w:val="28"/>
+          <w:szCs w:val="28"/>
+        </w:rPr>
+        <w:t xml:space="preserve"> </w:t>
+      </w:r>
+    </w:p>
+    <w:p>
+      <w:pPr>
+        <w:rPr>
+          <w:color w:val="000000" w:themeColor="text1"/>
+          <w:sz w:val="28"/>
+          <w:szCs w:val="28"/>
+        </w:rPr>
+      </w:pPr>
+      <w:proofErr w:type="gramStart"/>
+      <w:r>
+        <w:rPr>
+          <w:color w:val="000000" w:themeColor="text1"/>
+          <w:sz w:val="28"/>
+          <w:szCs w:val="28"/>
+        </w:rPr>
+        <w:t>E-mail :</w:t>
+      </w:r>
+      <w:proofErr w:type="gramEnd"/>
+      <w:r>
+        <w:rPr>
+          <w:color w:val="000000" w:themeColor="text1"/>
+          <w:sz w:val="28"/>
+          <w:szCs w:val="28"/>
+        </w:rPr>
+        <w:t xml:space="preserve"> </w:t>
+      </w:r>
+    </w:p>
+    <w:p>
+      <w:pPr>
+        <w:rPr>
+          <w:color w:val="000000" w:themeColor="text1"/>
+          <w:sz w:val="28"/>
+          <w:szCs w:val="28"/>
+        </w:rPr>
+      </w:pPr>
+    </w:p>
+    <w:p>
+      <w:pPr>
+        <w:rPr>
+          <w:b/>
+          <w:color w:val="000000" w:themeColor="text1"/>
+          <w:sz w:val="28"/>
+          <w:szCs w:val="28"/>
+          <w:u w:val="single"/>
+        </w:rPr>
+      </w:pPr>
+      <w:r>
+        <w:rPr>
+          <w:b/>
+          <w:color w:val="000000" w:themeColor="text1"/>
+          <w:sz w:val="28"/>
+          <w:szCs w:val="28"/>
+          <w:u w:val="single"/>
+        </w:rPr>
+        <w:t xml:space="preserve">Career </w:t>
+      </w:r>
+      <w:proofErr w:type="gramStart"/>
+      <w:r>
+        <w:rPr>
+          <w:b/>
+          <w:color w:val="000000" w:themeColor="text1"/>
+          <w:sz w:val="28"/>
+          <w:szCs w:val="28"/>
+          <w:u w:val="single"/>
+        </w:rPr>
+        <w:t>Objective :</w:t>
+      </w:r>
+      <w:proofErr w:type="gramEnd"/>
+      <w:r>
+        <w:rPr>
+          <w:b/>
+          <w:color w:val="000000" w:themeColor="text1"/>
+          <w:sz w:val="28"/>
+          <w:szCs w:val="28"/>
+          <w:u w:val="single"/>
+        </w:rPr>
+        <w:t xml:space="preserve"> </w:t>
+      </w:r>
+    </w:p>
+    <w:p>
+      <w:pPr>
+        <w:rPr>
+          <w:b/>
+          <w:color w:val="000000" w:themeColor="text1"/>
+          <w:sz w:val="28"/>
+          <w:szCs w:val="28"/>
+          <w:u w:val="single"/>
+        </w:rPr>
+      </w:pPr>
+    </w:p>
+    <w:p>
+      <w:pPr>
+        <w:rPr>
+          <w:color w:val="000000" w:themeColor="text1"/>
+          <w:sz w:val="28"/>
+          <w:szCs w:val="28"/>
+        </w:rPr>
+      </w:pPr>
+      <w:r>
+        <w:rPr>
+          <w:color w:val="000000" w:themeColor="text1"/>
+          <w:sz w:val="28"/>
+          <w:szCs w:val="28"/>
+        </w:rPr>
+        <w:t>Here will be some sentences.</w:t>
+      </w:r>
+      <w:r>
+        <w:rPr>
+          <w:color w:val="000000" w:themeColor="text1"/>
+          <w:sz w:val="28"/>
+          <w:szCs w:val="28"/>
+        </w:rPr>
+        <w:t xml:space="preserve"> </w:t>
+      </w:r>
+    </w:p>
+    <w:p>
+      <w:pPr>
+        <w:rPr>
+          <w:color w:val="000000" w:themeColor="text1"/>
+          <w:sz w:val="28"/>
+          <w:szCs w:val="28"/>
+        </w:rPr>
+      </w:pPr>
+    </w:p>
+    <w:p>
+      <w:pPr>
+        <w:rPr>
+          <w:b/>
+          <w:bCs/>
+          <w:color w:val="000000" w:themeColor="text1"/>
+          <w:sz w:val="28"/>
+          <w:szCs w:val="28"/>
+          <w:u w:val="single"/>
+        </w:rPr>
+      </w:pPr>
+      <w:r>
+        <w:rPr>
+          <w:b/>
+          <w:bCs/>
+          <w:color w:val="000000" w:themeColor="text1"/>
+          <w:sz w:val="28"/>
+          <w:szCs w:val="28"/>
+          <w:u w:val="single"/>
+        </w:rPr>
+        <w:t xml:space="preserve">Personal </w:t>
+      </w:r>
+      <w:proofErr w:type="gramStart"/>
+      <w:r>
+        <w:rPr>
+          <w:b/>
+          <w:bCs/>
+          <w:color w:val="000000" w:themeColor="text1"/>
+          <w:sz w:val="28"/>
+          <w:szCs w:val="28"/>
+          <w:u w:val="single"/>
+        </w:rPr>
+        <w:t>Information :</w:t>
+      </w:r>
+      <w:proofErr w:type="gramEnd"/>
+    </w:p>
+    <w:p>
+      <w:pPr>
+        <w:rPr>
+          <w:b/>
+          <w:bCs/>
+          <w:color w:val="000000" w:themeColor="text1"/>
+          <w:sz w:val="28"/>
+          <w:szCs w:val="28"/>
+          <w:u w:val="single"/>
+        </w:rPr>
+      </w:pPr>
+    </w:p>
+    <w:p>
+      <w:pPr>
+        <w:rPr>
+          <w:color w:val="000000" w:themeColor="text1"/>
+          <w:sz w:val="28"/>
+          <w:szCs w:val="28"/>
+        </w:rPr>
+      </w:pPr>
+      <w:r>
+        <w:rPr>
+          <w:color w:val="000000" w:themeColor="text1"/>
+          <w:sz w:val="28"/>
+          <w:szCs w:val="28"/>
+        </w:rPr>
+        <w:t xml:space="preserve">Father’s </w:t>
+      </w:r>
+      <w:proofErr w:type="gramStart"/>
+      <w:r>
+        <w:rPr>
+          <w:color w:val="000000" w:themeColor="text1"/>
+          <w:sz w:val="28"/>
+          <w:szCs w:val="28"/>
+        </w:rPr>
+        <w:t>Name :</w:t>
+      </w:r>
+      <w:proofErr w:type="gramEnd"/>
+      <w:r>
+        <w:rPr>
+          <w:color w:val="000000" w:themeColor="text1"/>
+          <w:sz w:val="28"/>
+          <w:szCs w:val="28"/>
+        </w:rPr>
+        <w:t xml:space="preserve"> </w:t>
+      </w:r>
+    </w:p>
+    <w:p>
+      <w:pPr>
+        <w:rPr>
+          <w:color w:val="000000" w:themeColor="text1"/>
+          <w:sz w:val="28"/>
+          <w:szCs w:val="28"/>
+        </w:rPr>
+      </w:pPr>
+      <w:r>
+        <w:rPr>
+          <w:color w:val="000000" w:themeColor="text1"/>
+          <w:sz w:val="28"/>
+          <w:szCs w:val="28"/>
+        </w:rPr>
+        <w:t xml:space="preserve">Mother’s </w:t>
+      </w:r>
+      <w:proofErr w:type="gramStart"/>
+      <w:r>
+        <w:rPr>
+          <w:color w:val="000000" w:themeColor="text1"/>
+          <w:sz w:val="28"/>
+          <w:szCs w:val="28"/>
+        </w:rPr>
+        <w:t>Name :</w:t>
+      </w:r>
+      <w:proofErr w:type="gramEnd"/>
+      <w:r>
+        <w:rPr>
+          <w:color w:val="000000" w:themeColor="text1"/>
+          <w:sz w:val="28"/>
+          <w:szCs w:val="28"/>
+        </w:rPr>
+        <w:t xml:space="preserve"> </w:t>
+      </w:r>
+    </w:p>
+    <w:p>
+      <w:pPr>
+        <w:pStyle w:val="NoSpacing"/>
+        <w:spacing w:line="276" w:lineRule="auto"/>
+        <w:jc w:val="both"/>
+        <w:rPr>
+          <w:color w:val="000000" w:themeColor="text1"/>
+          <w:sz w:val="28"/>
+          <w:szCs w:val="28"/>
+        </w:rPr>
+      </w:pPr>
+      <w:r>
+        <w:rPr>
+          <w:color w:val="000000" w:themeColor="text1"/>
+          <w:sz w:val="28"/>
+          <w:szCs w:val="28"/>
+        </w:rPr>
+        <w:t xml:space="preserve">Permanent </w:t>
+      </w:r>
+      <w:proofErr w:type="gramStart"/>
+      <w:r>
+        <w:rPr>
+          <w:color w:val="000000" w:themeColor="text1"/>
+          <w:sz w:val="28"/>
+          <w:szCs w:val="28"/>
+        </w:rPr>
+        <w:t>Address :</w:t>
+      </w:r>
+      <w:proofErr w:type="gramEnd"/>
+      <w:r>
+        <w:rPr>
+          <w:color w:val="000000" w:themeColor="text1"/>
+          <w:sz w:val="28"/>
+          <w:szCs w:val="28"/>
+        </w:rPr>
+        <w:t xml:space="preserve"> </w:t>
+      </w:r>
+    </w:p>
+    <w:p>
+      <w:pPr>
+        <w:rPr>
+          <w:color w:val="000000" w:themeColor="text1"/>
+          <w:sz w:val="28"/>
+          <w:szCs w:val="28"/>
+        </w:rPr>
+      </w:pPr>
+      <w:r>
+        <w:rPr>
+          <w:color w:val="000000" w:themeColor="text1"/>
+          <w:sz w:val="28"/>
+          <w:szCs w:val="28"/>
+        </w:rPr>
+        <w:t xml:space="preserve">Date of </w:t>
+      </w:r>
+      <w:proofErr w:type="gramStart"/>
+      <w:r>
+        <w:rPr>
+          <w:color w:val="000000" w:themeColor="text1"/>
+          <w:sz w:val="28"/>
+          <w:szCs w:val="28"/>
+        </w:rPr>
+        <w:t>Birth :</w:t>
+      </w:r>
+      <w:proofErr w:type="gramEnd"/>
+      <w:r>
+        <w:rPr>
+          <w:color w:val="000000" w:themeColor="text1"/>
+          <w:sz w:val="28"/>
+          <w:szCs w:val="28"/>
+        </w:rPr>
+        <w:t xml:space="preserve">     </w:t>
+      </w:r>
+      <w:r>
+        <w:rPr>
+          <w:color w:val="000000" w:themeColor="text1"/>
+          <w:sz w:val="28"/>
+          <w:szCs w:val="28"/>
+        </w:rPr>
+        <w:t xml:space="preserve"> </w:t>
+      </w:r>
+      <w:r>
+        <w:rPr>
+          <w:color w:val="000000" w:themeColor="text1"/>
+          <w:sz w:val="28"/>
+          <w:szCs w:val="28"/>
+        </w:rPr>
+        <w:t xml:space="preserve"> /   </w:t>
+      </w:r>
+      <w:r>
+        <w:rPr>
+          <w:color w:val="000000" w:themeColor="text1"/>
+          <w:sz w:val="28"/>
+          <w:szCs w:val="28"/>
+        </w:rPr>
+        <w:t xml:space="preserve"> </w:t>
+      </w:r>
+      <w:r>
+        <w:rPr>
+          <w:color w:val="000000" w:themeColor="text1"/>
+          <w:sz w:val="28"/>
+          <w:szCs w:val="28"/>
+        </w:rPr>
+        <w:t xml:space="preserve">   /  </w:t>
+      </w:r>
+      <w:r>
+        <w:rPr>
+          <w:color w:val="000000" w:themeColor="text1"/>
+          <w:sz w:val="28"/>
+          <w:szCs w:val="28"/>
+        </w:rPr>
+        <w:t xml:space="preserve"> </w:t>
+      </w:r>
+    </w:p>
+    <w:p>
+      <w:pPr>
+        <w:rPr>
+          <w:color w:val="000000" w:themeColor="text1"/>
+          <w:sz w:val="28"/>
+          <w:szCs w:val="28"/>
+        </w:rPr>
+      </w:pPr>
+      <w:proofErr w:type="gramStart"/>
+      <w:r>
+        <w:rPr>
+          <w:color w:val="000000" w:themeColor="text1"/>
+          <w:sz w:val="28"/>
+          <w:szCs w:val="28"/>
+        </w:rPr>
+        <w:t>Nationality :</w:t>
+      </w:r>
+      <w:proofErr w:type="gramEnd"/>
+      <w:r>
+        <w:rPr>
+          <w:color w:val="000000" w:themeColor="text1"/>
+          <w:sz w:val="28"/>
+          <w:szCs w:val="28"/>
+        </w:rPr>
+        <w:t xml:space="preserve"> </w:t>
+      </w:r>
+    </w:p>
+    <w:p>
+      <w:pPr>
+        <w:rPr>
+          <w:color w:val="000000" w:themeColor="text1"/>
+          <w:sz w:val="28"/>
+          <w:szCs w:val="28"/>
+        </w:rPr>
+      </w:pPr>
+      <w:proofErr w:type="gramStart"/>
+      <w:r>
+        <w:rPr>
+          <w:color w:val="000000" w:themeColor="text1"/>
+          <w:sz w:val="28"/>
+          <w:szCs w:val="28"/>
+        </w:rPr>
+        <w:t>Gender :</w:t>
+      </w:r>
+      <w:proofErr w:type="gramEnd"/>
+      <w:r>
+        <w:rPr>
+          <w:color w:val="000000" w:themeColor="text1"/>
+          <w:sz w:val="28"/>
+          <w:szCs w:val="28"/>
+        </w:rPr>
+        <w:t xml:space="preserve"> </w:t>
+      </w:r>
+    </w:p>
+    <w:p>
+      <w:pPr>
+        <w:rPr>
+          <w:color w:val="000000" w:themeColor="text1"/>
+          <w:sz w:val="28"/>
+          <w:szCs w:val="28"/>
+        </w:rPr>
+      </w:pPr>
+      <w:proofErr w:type="gramStart"/>
+      <w:r>
+        <w:rPr>
+          <w:color w:val="000000" w:themeColor="text1"/>
+          <w:sz w:val="28"/>
+          <w:szCs w:val="28"/>
+        </w:rPr>
+        <w:t>Religion :</w:t>
+      </w:r>
+      <w:proofErr w:type="gramEnd"/>
+      <w:r>
+        <w:rPr>
+          <w:color w:val="000000" w:themeColor="text1"/>
+          <w:sz w:val="28"/>
+          <w:szCs w:val="28"/>
+        </w:rPr>
+        <w:t xml:space="preserve"> </w:t>
+      </w:r>
+    </w:p>
+    <w:p>
+      <w:pPr>
+        <w:rPr>
+          <w:color w:val="000000" w:themeColor="text1"/>
+          <w:sz w:val="28"/>
+          <w:szCs w:val="28"/>
+        </w:rPr>
+      </w:pPr>
+      <w:r>
+        <w:rPr>
+          <w:color w:val="000000" w:themeColor="text1"/>
+          <w:sz w:val="28"/>
+          <w:szCs w:val="28"/>
+        </w:rPr>
+        <w:t xml:space="preserve">Blood </w:t>
+      </w:r>
+      <w:proofErr w:type="gramStart"/>
+      <w:r>
+        <w:rPr>
+          <w:color w:val="000000" w:themeColor="text1"/>
+          <w:sz w:val="28"/>
+          <w:szCs w:val="28"/>
+        </w:rPr>
+        <w:t>Group :</w:t>
+      </w:r>
+      <w:proofErr w:type="gramEnd"/>
+      <w:r>
+        <w:rPr>
+          <w:color w:val="000000" w:themeColor="text1"/>
+          <w:sz w:val="28"/>
+          <w:szCs w:val="28"/>
+        </w:rPr>
+        <w:tab/>
+      </w:r>
+    </w:p>
+    <w:p>
+      <w:pPr>
+        <w:rPr>
+          <w:color w:val="000000" w:themeColor="text1"/>
+          <w:sz w:val="28"/>
+          <w:szCs w:val="28"/>
+        </w:rPr>
+      </w:pPr>
+      <w:r>
+        <w:rPr>
+          <w:color w:val="000000" w:themeColor="text1"/>
+          <w:sz w:val="28"/>
+          <w:szCs w:val="28"/>
+        </w:rPr>
+        <w:t xml:space="preserve">Marital </w:t>
+      </w:r>
+      <w:proofErr w:type="gramStart"/>
+      <w:r>
+        <w:rPr>
+          <w:color w:val="000000" w:themeColor="text1"/>
+          <w:sz w:val="28"/>
+          <w:szCs w:val="28"/>
+        </w:rPr>
+        <w:t>Status :</w:t>
+      </w:r>
+      <w:proofErr w:type="gramEnd"/>
+      <w:r>
+        <w:rPr>
+          <w:color w:val="000000" w:themeColor="text1"/>
+          <w:sz w:val="28"/>
+          <w:szCs w:val="28"/>
+        </w:rPr>
+        <w:tab/>
+      </w:r>
+    </w:p>
+    <w:p>
+      <w:pPr>
+        <w:rPr>
+          <w:color w:val="000000" w:themeColor="text1"/>
+        </w:rPr>
+      </w:pPr>
+    </w:p>
+    <w:p>
+      <w:pPr>
+        <w:rPr>
+          <w:sz w:val="32"/>
+          <w:szCs w:val="32"/>
+          <w:u w:val="single"/>
+        </w:rPr>
+      </w:pPr>
+    </w:p>
+    <w:p>
+      <w:pPr>
+        <w:rPr>
+          <w:b/>
+          <w:bCs/>
+          <w:sz w:val="28"/>
+          <w:szCs w:val="28"/>
+          <w:u w:val="single"/>
+        </w:rPr>
+      </w:pPr>
+      <w:r>
+        <w:rPr>
+          <w:b/>
+          <w:bCs/>
+          <w:sz w:val="28"/>
+          <w:szCs w:val="28"/>
+          <w:u w:val="single"/>
+        </w:rPr>
+        <w:t xml:space="preserve">Educational </w:t>
+      </w:r>
+      <w:proofErr w:type="gramStart"/>
+      <w:r>
+        <w:rPr>
+          <w:b/>
+          <w:bCs/>
+          <w:sz w:val="28"/>
+          <w:szCs w:val="28"/>
+          <w:u w:val="single"/>
+        </w:rPr>
+        <w:t>Qualification :</w:t>
+      </w:r>
+      <w:proofErr w:type="gramEnd"/>
+    </w:p>
+    <w:tbl>
+      <w:tblPr>
+        <w:tblStyle w:val="LightGrid1"/>
+        <w:tblpPr w:leftFromText="180" w:rightFromText="180" w:vertAnchor="text" w:horzAnchor="margin" w:tblpXSpec="center" w:tblpY="215"/>
+        <w:tblW w:w="10976" w:type="dxa"/>
+        <w:tblLayout w:type="fixed"/>
+        <w:tblLook w:val="04A0" w:firstRow="1" w:lastRow="0" w:firstColumn="1" w:lastColumn="0" w:noHBand="0" w:noVBand="1"/>
+      </w:tblPr>
+      <w:tblGrid>
+        <w:gridCol w:w="2545"/>
+        <w:gridCol w:w="2499"/>
+        <w:gridCol w:w="1568"/>
+        <w:gridCol w:w="1830"/>
+        <w:gridCol w:w="1480"/>
+        <w:gridCol w:w="1054"/>
+      </w:tblGrid>
+      <w:tr>
+        <w:trPr>
+          <w:cnfStyle w:val="100000000000" w:firstRow="1" w:lastRow="0" w:firstColumn="0" w:lastColumn="0" w:oddVBand="0" w:evenVBand="0" w:oddHBand="0" w:evenHBand="0" w:firstRowFirstColumn="0" w:firstRowLastColumn="0" w:lastRowFirstColumn="0" w:lastRowLastColumn="0"/>
+          <w:trHeight w:val="664"/>
+        </w:trPr>
+        <w:tc>
+          <w:tcPr>
+            <w:cnfStyle w:val="001000000000" w:firstRow="0" w:lastRow="0" w:firstColumn="1" w:lastColumn="0" w:oddVBand="0" w:evenVBand="0" w:oddHBand="0" w:evenHBand="0" w:firstRowFirstColumn="0" w:firstRowLastColumn="0" w:lastRowFirstColumn="0" w:lastRowLastColumn="0"/>
+            <w:tcW w:w="2545" w:type="dxa"/>
+          </w:tcPr>
+          <w:p>
+            <w:pPr>
+              <w:jc w:val="center"/>
+              <w:rPr>
+                <w:color w:val="000000" w:themeColor="text1"/>
+              </w:rPr>
+            </w:pPr>
+            <w:r>
+              <w:rPr>
+                <w:color w:val="000000" w:themeColor="text1"/>
+              </w:rPr>
+              <w:t>Name of degree</w:t>
+            </w:r>
+          </w:p>
+        </w:tc>
+        <w:tc>
+          <w:tcPr>
+            <w:tcW w:w="2499" w:type="dxa"/>
+          </w:tcPr>
+          <w:p>
+            <w:pPr>
+              <w:jc w:val="center"/>
+              <w:cnfStyle w:val="100000000000" w:firstRow="1" w:lastRow="0" w:firstColumn="0" w:lastColumn="0" w:oddVBand="0" w:evenVBand="0" w:oddHBand="0" w:evenHBand="0" w:firstRowFirstColumn="0" w:firstRowLastColumn="0" w:lastRowFirstColumn="0" w:lastRowLastColumn="0"/>
+              <w:rPr>
+                <w:color w:val="000000" w:themeColor="text1"/>
+              </w:rPr>
+            </w:pPr>
+            <w:r>
+              <w:rPr>
+                <w:color w:val="000000" w:themeColor="text1"/>
+              </w:rPr>
+              <w:t>Institution</w:t>
+            </w:r>
+          </w:p>
+        </w:tc>
+        <w:tc>
+          <w:tcPr>
+            <w:tcW w:w="1568" w:type="dxa"/>
+          </w:tcPr>
+          <w:p>
+            <w:pPr>
+              <w:jc w:val="center"/>
+              <w:cnfStyle w:val="100000000000" w:firstRow="1" w:lastRow="0" w:firstColumn="0" w:lastColumn="0" w:oddVBand="0" w:evenVBand="0" w:oddHBand="0" w:evenHBand="0" w:firstRowFirstColumn="0" w:firstRowLastColumn="0" w:lastRowFirstColumn="0" w:lastRowLastColumn="0"/>
+              <w:rPr>
+                <w:color w:val="000000" w:themeColor="text1"/>
+              </w:rPr>
+            </w:pPr>
+            <w:r>
+              <w:rPr>
+                <w:color w:val="000000" w:themeColor="text1"/>
+              </w:rPr>
+              <w:t>Board</w:t>
+            </w:r>
+          </w:p>
+        </w:tc>
+        <w:tc>
+          <w:tcPr>
+            <w:tcW w:w="1830" w:type="dxa"/>
+          </w:tcPr>
+          <w:p>
+            <w:pPr>
+              <w:jc w:val="center"/>
+              <w:cnfStyle w:val="100000000000" w:firstRow="1" w:lastRow="0" w:firstColumn="0" w:lastColumn="0" w:oddVBand="0" w:evenVBand="0" w:oddHBand="0" w:evenHBand="0" w:firstRowFirstColumn="0" w:firstRowLastColumn="0" w:lastRowFirstColumn="0" w:lastRowLastColumn="0"/>
+              <w:rPr>
+                <w:color w:val="000000" w:themeColor="text1"/>
+              </w:rPr>
+            </w:pPr>
+            <w:r>
+              <w:rPr>
+                <w:color w:val="000000" w:themeColor="text1"/>
+              </w:rPr>
+              <w:t>Group/Subject</w:t>
+            </w:r>
+          </w:p>
+        </w:tc>
+        <w:tc>
+          <w:tcPr>
+            <w:tcW w:w="1480" w:type="dxa"/>
+          </w:tcPr>
+          <w:p>
+            <w:pPr>
+              <w:jc w:val="center"/>
+              <w:cnfStyle w:val="100000000000" w:firstRow="1" w:lastRow="0" w:firstColumn="0" w:lastColumn="0" w:oddVBand="0" w:evenVBand="0" w:oddHBand="0" w:evenHBand="0" w:firstRowFirstColumn="0" w:firstRowLastColumn="0" w:lastRowFirstColumn="0" w:lastRowLastColumn="0"/>
+              <w:rPr>
+                <w:color w:val="000000" w:themeColor="text1"/>
+              </w:rPr>
+            </w:pPr>
+            <w:r>
+              <w:rPr>
+                <w:color w:val="000000" w:themeColor="text1"/>
+              </w:rPr>
+              <w:t>Result</w:t>
+            </w:r>
+          </w:p>
+        </w:tc>
+        <w:tc>
+          <w:tcPr>
+            <w:tcW w:w="1054" w:type="dxa"/>
+          </w:tcPr>
+          <w:p>
+            <w:pPr>
+              <w:jc w:val="center"/>
+              <w:cnfStyle w:val="100000000000" w:firstRow="1" w:lastRow="0" w:firstColumn="0" w:lastColumn="0" w:oddVBand="0" w:evenVBand="0" w:oddHBand="0" w:evenHBand="0" w:firstRowFirstColumn="0" w:firstRowLastColumn="0" w:lastRowFirstColumn="0" w:lastRowLastColumn="0"/>
+              <w:rPr>
+                <w:color w:val="000000" w:themeColor="text1"/>
+              </w:rPr>
+            </w:pPr>
+            <w:r>
+              <w:rPr>
+                <w:color w:val="000000" w:themeColor="text1"/>
+              </w:rPr>
+              <w:t>Passing year</w:t>
+            </w:r>
+          </w:p>
+        </w:tc>
+      </w:tr>
+      <w:tr>
+        <w:trPr>
+          <w:cnfStyle w:val="000000100000" w:firstRow="0" w:lastRow="0" w:firstColumn="0" w:lastColumn="0" w:oddVBand="0" w:evenVBand="0" w:oddHBand="1" w:evenHBand="0" w:firstRowFirstColumn="0" w:firstRowLastColumn="0" w:lastRowFirstColumn="0" w:lastRowLastColumn="0"/>
+          <w:trHeight w:val="523"/>
+        </w:trPr>
+        <w:tc>
+          <w:tcPr>
+            <w:cnfStyle w:val="001000000000" w:firstRow="0" w:lastRow="0" w:firstColumn="1" w:lastColumn="0" w:oddVBand="0" w:evenVBand="0" w:oddHBand="0" w:evenHBand="0" w:firstRowFirstColumn="0" w:firstRowLastColumn="0" w:lastRowFirstColumn="0" w:lastRowLastColumn="0"/>
+            <w:tcW w:w="2545" w:type="dxa"/>
+            <w:shd w:val="clear" w:color="auto" w:fill="FFFFFF" w:themeFill="background1"/>
+          </w:tcPr>
+          <w:p>
+            <w:pPr>
+              <w:jc w:val="center"/>
+              <w:rPr>
+                <w:color w:val="000000" w:themeColor="text1"/>
+              </w:rPr>
+            </w:pPr>
+            <w:r>
+              <w:rPr>
+                <w:color w:val="000000" w:themeColor="text1"/>
+              </w:rPr>
+              <w:t>Secondary School Certificate</w:t>
+            </w:r>
+          </w:p>
+          <w:p>
+            <w:pPr>
+              <w:jc w:val="center"/>
+              <w:rPr>
+                <w:color w:val="000000" w:themeColor="text1"/>
+              </w:rPr>
+            </w:pPr>
+            <w:r>
+              <w:rPr>
+                <w:color w:val="000000" w:themeColor="text1"/>
+              </w:rPr>
+              <w:t>( S.S.C )</w:t>
+            </w:r>
+          </w:p>
+        </w:tc>
+        <w:tc>
+          <w:tcPr>
+            <w:tcW w:w="2499" w:type="dxa"/>
+            <w:shd w:val="clear" w:color="auto" w:fill="FFFFFF" w:themeFill="background1"/>
+          </w:tcPr>
+          <w:p>
+            <w:pPr>
+              <w:jc w:val="center"/>
+              <w:cnfStyle w:val="000000100000" w:firstRow="0" w:lastRow="0" w:firstColumn="0" w:lastColumn="0" w:oddVBand="0" w:evenVBand="0" w:oddHBand="1" w:evenHBand="0" w:firstRowFirstColumn="0" w:firstRowLastColumn="0" w:lastRowFirstColumn="0" w:lastRowLastColumn="0"/>
+              <w:rPr>
+                <w:color w:val="000000" w:themeColor="text1"/>
+              </w:rPr>
+            </w:pPr>
+            <w:r>
+              <w:rPr>
+                <w:color w:val="000000" w:themeColor="text1"/>
+              </w:rPr>
+              <w:t xml:space="preserve"> </w:t>
+            </w:r>
+          </w:p>
+        </w:tc>
+        <w:tc>
+          <w:tcPr>
+            <w:tcW w:w="1568" w:type="dxa"/>
+            <w:shd w:val="clear" w:color="auto" w:fill="FFFFFF" w:themeFill="background1"/>
+          </w:tcPr>
+          <w:p>
+            <w:pPr>
+              <w:jc w:val="center"/>
+              <w:cnfStyle w:val="000000100000" w:firstRow="0" w:lastRow="0" w:firstColumn="0" w:lastColumn="0" w:oddVBand="0" w:evenVBand="0" w:oddHBand="1" w:evenHBand="0" w:firstRowFirstColumn="0" w:firstRowLastColumn="0" w:lastRowFirstColumn="0" w:lastRowLastColumn="0"/>
+              <w:rPr>
+                <w:color w:val="000000" w:themeColor="text1"/>
+              </w:rPr>
+            </w:pPr>
+          </w:p>
+        </w:tc>
+        <w:tc>
+          <w:tcPr>
+            <w:tcW w:w="1830" w:type="dxa"/>
+            <w:shd w:val="clear" w:color="auto" w:fill="FFFFFF" w:themeFill="background1"/>
+          </w:tcPr>
+          <w:p>
+            <w:pPr>
+              <w:jc w:val="center"/>
+              <w:cnfStyle w:val="000000100000" w:firstRow="0" w:lastRow="0" w:firstColumn="0" w:lastColumn="0" w:oddVBand="0" w:evenVBand="0" w:oddHBand="1" w:evenHBand="0" w:firstRowFirstColumn="0" w:firstRowLastColumn="0" w:lastRowFirstColumn="0" w:lastRowLastColumn="0"/>
+              <w:rPr>
+                <w:color w:val="000000" w:themeColor="text1"/>
+              </w:rPr>
+            </w:pPr>
+          </w:p>
+        </w:tc>
+        <w:tc>
+          <w:tcPr>
+            <w:tcW w:w="1480" w:type="dxa"/>
+            <w:shd w:val="clear" w:color="auto" w:fill="FFFFFF" w:themeFill="background1"/>
+          </w:tcPr>
+          <w:p>
+            <w:pPr>
+              <w:jc w:val="center"/>
+              <w:cnfStyle w:val="000000100000" w:firstRow="0" w:lastRow="0" w:firstColumn="0" w:lastColumn="0" w:oddVBand="0" w:evenVBand="0" w:oddHBand="1" w:evenHBand="0" w:firstRowFirstColumn="0" w:firstRowLastColumn="0" w:lastRowFirstColumn="0" w:lastRowLastColumn="0"/>
+              <w:rPr>
+                <w:color w:val="000000" w:themeColor="text1"/>
+              </w:rPr>
+            </w:pPr>
+            <w:r>
+              <w:rPr>
+                <w:color w:val="000000" w:themeColor="text1"/>
+              </w:rPr>
+              <w:t xml:space="preserve">     </w:t>
+            </w:r>
+            <w:r>
+              <w:rPr>
+                <w:color w:val="000000" w:themeColor="text1"/>
+              </w:rPr>
+              <w:t>/4.00</w:t>
+            </w:r>
+          </w:p>
+        </w:tc>
+        <w:tc>
+          <w:tcPr>
+            <w:tcW w:w="1054" w:type="dxa"/>
+            <w:shd w:val="clear" w:color="auto" w:fill="FFFFFF" w:themeFill="background1"/>
+          </w:tcPr>
+          <w:p>
+            <w:pPr>
+              <w:jc w:val="center"/>
+              <w:cnfStyle w:val="000000100000" w:firstRow="0" w:lastRow="0" w:firstColumn="0" w:lastColumn="0" w:oddVBand="0" w:evenVBand="0" w:oddHBand="1" w:evenHBand="0" w:firstRowFirstColumn="0" w:firstRowLastColumn="0" w:lastRowFirstColumn="0" w:lastRowLastColumn="0"/>
+              <w:rPr>
+                <w:color w:val="000000" w:themeColor="text1"/>
+              </w:rPr>
+            </w:pPr>
+          </w:p>
+        </w:tc>
+      </w:tr>
+      <w:tr>
+        <w:trPr>
+          <w:cnfStyle w:val="000000010000" w:firstRow="0" w:lastRow="0" w:firstColumn="0" w:lastColumn="0" w:oddVBand="0" w:evenVBand="0" w:oddHBand="0" w:evenHBand="1" w:firstRowFirstColumn="0" w:firstRowLastColumn="0" w:lastRowFirstColumn="0" w:lastRowLastColumn="0"/>
+          <w:trHeight w:val="523"/>
+        </w:trPr>
+        <w:tc>
+          <w:tcPr>
+            <w:cnfStyle w:val="001000000000" w:firstRow="0" w:lastRow="0" w:firstColumn="1" w:lastColumn="0" w:oddVBand="0" w:evenVBand="0" w:oddHBand="0" w:evenHBand="0" w:firstRowFirstColumn="0" w:firstRowLastColumn="0" w:lastRowFirstColumn="0" w:lastRowLastColumn="0"/>
+            <w:tcW w:w="2545" w:type="dxa"/>
+            <w:shd w:val="clear" w:color="auto" w:fill="DEEAF6" w:themeFill="accent1" w:themeFillTint="33"/>
+          </w:tcPr>
+          <w:p>
+            <w:pPr>
+              <w:jc w:val="center"/>
+              <w:rPr>
+                <w:color w:val="000000" w:themeColor="text1"/>
+              </w:rPr>
+            </w:pPr>
+            <w:r>
+              <w:rPr>
+                <w:color w:val="000000" w:themeColor="text1"/>
+              </w:rPr>
+              <w:t>Higher Secondary Certificate</w:t>
+            </w:r>
+          </w:p>
+          <w:p>
+            <w:pPr>
+              <w:jc w:val="center"/>
+              <w:rPr>
+                <w:color w:val="000000" w:themeColor="text1"/>
+              </w:rPr>
+            </w:pPr>
+            <w:r>
+              <w:rPr>
+                <w:color w:val="000000" w:themeColor="text1"/>
+              </w:rPr>
+              <w:t>( H.S.C )</w:t>
+            </w:r>
+          </w:p>
+        </w:tc>
+        <w:tc>
+          <w:tcPr>
+            <w:tcW w:w="2499" w:type="dxa"/>
+            <w:shd w:val="clear" w:color="auto" w:fill="DEEAF6" w:themeFill="accent1" w:themeFillTint="33"/>
+          </w:tcPr>
+          <w:p>
+            <w:pPr>
+              <w:jc w:val="center"/>
+              <w:cnfStyle w:val="000000010000" w:firstRow="0" w:lastRow="0" w:firstColumn="0" w:lastColumn="0" w:oddVBand="0" w:evenVBand="0" w:oddHBand="0" w:evenHBand="1" w:firstRowFirstColumn="0" w:firstRowLastColumn="0" w:lastRowFirstColumn="0" w:lastRowLastColumn="0"/>
+              <w:rPr>
+                <w:color w:val="000000" w:themeColor="text1"/>
+              </w:rPr>
+            </w:pPr>
+          </w:p>
+        </w:tc>
+        <w:tc>
+          <w:tcPr>
+            <w:tcW w:w="1568" w:type="dxa"/>
+            <w:shd w:val="clear" w:color="auto" w:fill="DEEAF6" w:themeFill="accent1" w:themeFillTint="33"/>
+          </w:tcPr>
+          <w:p>
+            <w:pPr>
+              <w:jc w:val="center"/>
+              <w:cnfStyle w:val="000000010000" w:firstRow="0" w:lastRow="0" w:firstColumn="0" w:lastColumn="0" w:oddVBand="0" w:evenVBand="0" w:oddHBand="0" w:evenHBand="1" w:firstRowFirstColumn="0" w:firstRowLastColumn="0" w:lastRowFirstColumn="0" w:lastRowLastColumn="0"/>
+              <w:rPr>
+                <w:color w:val="000000" w:themeColor="text1"/>
+              </w:rPr>
+            </w:pPr>
+          </w:p>
+        </w:tc>
+        <w:tc>
+          <w:tcPr>
+            <w:tcW w:w="1830" w:type="dxa"/>
+            <w:shd w:val="clear" w:color="auto" w:fill="DEEAF6" w:themeFill="accent1" w:themeFillTint="33"/>
+          </w:tcPr>
+          <w:p>
+            <w:pPr>
+              <w:jc w:val="center"/>
+              <w:cnfStyle w:val="000000010000" w:firstRow="0" w:lastRow="0" w:firstColumn="0" w:lastColumn="0" w:oddVBand="0" w:evenVBand="0" w:oddHBand="0" w:evenHBand="1" w:firstRowFirstColumn="0" w:firstRowLastColumn="0" w:lastRowFirstColumn="0" w:lastRowLastColumn="0"/>
+              <w:rPr>
+                <w:color w:val="000000" w:themeColor="text1"/>
+              </w:rPr>
+            </w:pPr>
+          </w:p>
+        </w:tc>
+        <w:tc>
+          <w:tcPr>
+            <w:tcW w:w="1480" w:type="dxa"/>
+            <w:shd w:val="clear" w:color="auto" w:fill="DEEAF6" w:themeFill="accent1" w:themeFillTint="33"/>
+          </w:tcPr>
+          <w:p>
+            <w:pPr>
+              <w:jc w:val="center"/>
+              <w:cnfStyle w:val="000000010000" w:firstRow="0" w:lastRow="0" w:firstColumn="0" w:lastColumn="0" w:oddVBand="0" w:evenVBand="0" w:oddHBand="0" w:evenHBand="1" w:firstRowFirstColumn="0" w:firstRowLastColumn="0" w:lastRowFirstColumn="0" w:lastRowLastColumn="0"/>
+              <w:rPr>
+                <w:color w:val="000000" w:themeColor="text1"/>
+              </w:rPr>
+            </w:pPr>
+            <w:r>
+              <w:rPr>
+                <w:color w:val="000000" w:themeColor="text1"/>
               </w:rPr>
               <w:t xml:space="preserve">    </w:t>
             </w:r>
             <w:r>
               <w:rPr>
-                <w:b/>
-                <w:bCs/>
-              </w:rPr>
-              <w:t>PHOTO</w:t>
+                <w:color w:val="000000" w:themeColor="text1"/>
+              </w:rPr>
+              <w:t>/5.00</w:t>
             </w:r>
+          </w:p>
+        </w:tc>
+        <w:tc>
+          <w:tcPr>
+            <w:tcW w:w="1054" w:type="dxa"/>
+            <w:shd w:val="clear" w:color="auto" w:fill="DEEAF6" w:themeFill="accent1" w:themeFillTint="33"/>
+          </w:tcPr>
+          <w:p>
+            <w:pPr>
+              <w:jc w:val="center"/>
+              <w:cnfStyle w:val="000000010000" w:firstRow="0" w:lastRow="0" w:firstColumn="0" w:lastColumn="0" w:oddVBand="0" w:evenVBand="0" w:oddHBand="0" w:evenHBand="1" w:firstRowFirstColumn="0" w:firstRowLastColumn="0" w:lastRowFirstColumn="0" w:lastRowLastColumn="0"/>
+              <w:rPr>
+                <w:color w:val="000000" w:themeColor="text1"/>
+              </w:rPr>
+            </w:pPr>
+          </w:p>
+        </w:tc>
+      </w:tr>
+      <w:tr>
+        <w:trPr>
+          <w:cnfStyle w:val="000000100000" w:firstRow="0" w:lastRow="0" w:firstColumn="0" w:lastColumn="0" w:oddVBand="0" w:evenVBand="0" w:oddHBand="1" w:evenHBand="0" w:firstRowFirstColumn="0" w:firstRowLastColumn="0" w:lastRowFirstColumn="0" w:lastRowLastColumn="0"/>
+          <w:trHeight w:val="523"/>
+        </w:trPr>
+        <w:tc>
+          <w:tcPr>
+            <w:cnfStyle w:val="001000000000" w:firstRow="0" w:lastRow="0" w:firstColumn="1" w:lastColumn="0" w:oddVBand="0" w:evenVBand="0" w:oddHBand="0" w:evenHBand="0" w:firstRowFirstColumn="0" w:firstRowLastColumn="0" w:lastRowFirstColumn="0" w:lastRowLastColumn="0"/>
+            <w:tcW w:w="2545" w:type="dxa"/>
+            <w:shd w:val="clear" w:color="auto" w:fill="FFFFFF" w:themeFill="background1"/>
+          </w:tcPr>
+          <w:p>
+            <w:pPr>
+              <w:jc w:val="center"/>
+              <w:rPr>
+                <w:color w:val="000000" w:themeColor="text1"/>
+              </w:rPr>
+            </w:pPr>
+            <w:r>
+              <w:rPr>
+                <w:color w:val="000000" w:themeColor="text1"/>
+              </w:rPr>
+              <w:t>Bachelor of Science in Computer Science and Engineering</w:t>
+            </w:r>
+          </w:p>
+        </w:tc>
+        <w:tc>
+          <w:tcPr>
+            <w:tcW w:w="2499" w:type="dxa"/>
+            <w:shd w:val="clear" w:color="auto" w:fill="FFFFFF" w:themeFill="background1"/>
+          </w:tcPr>
+          <w:p>
+            <w:pPr>
+              <w:jc w:val="center"/>
+              <w:cnfStyle w:val="000000100000" w:firstRow="0" w:lastRow="0" w:firstColumn="0" w:lastColumn="0" w:oddVBand="0" w:evenVBand="0" w:oddHBand="1" w:evenHBand="0" w:firstRowFirstColumn="0" w:firstRowLastColumn="0" w:lastRowFirstColumn="0" w:lastRowLastColumn="0"/>
+              <w:rPr>
+                <w:color w:val="000000" w:themeColor="text1"/>
+              </w:rPr>
+            </w:pPr>
+          </w:p>
+        </w:tc>
+        <w:tc>
+          <w:tcPr>
+            <w:tcW w:w="1568" w:type="dxa"/>
+            <w:shd w:val="clear" w:color="auto" w:fill="FFFFFF" w:themeFill="background1"/>
+          </w:tcPr>
+          <w:p>
+            <w:pPr>
+              <w:jc w:val="center"/>
+              <w:cnfStyle w:val="000000100000" w:firstRow="0" w:lastRow="0" w:firstColumn="0" w:lastColumn="0" w:oddVBand="0" w:evenVBand="0" w:oddHBand="1" w:evenHBand="0" w:firstRowFirstColumn="0" w:firstRowLastColumn="0" w:lastRowFirstColumn="0" w:lastRowLastColumn="0"/>
+              <w:rPr>
+                <w:color w:val="000000" w:themeColor="text1"/>
+              </w:rPr>
+            </w:pPr>
+          </w:p>
+        </w:tc>
+        <w:tc>
+          <w:tcPr>
+            <w:tcW w:w="1830" w:type="dxa"/>
+            <w:shd w:val="clear" w:color="auto" w:fill="FFFFFF" w:themeFill="background1"/>
+          </w:tcPr>
+          <w:p>
+            <w:pPr>
+              <w:jc w:val="center"/>
+              <w:cnfStyle w:val="000000100000" w:firstRow="0" w:lastRow="0" w:firstColumn="0" w:lastColumn="0" w:oddVBand="0" w:evenVBand="0" w:oddHBand="1" w:evenHBand="0" w:firstRowFirstColumn="0" w:firstRowLastColumn="0" w:lastRowFirstColumn="0" w:lastRowLastColumn="0"/>
+              <w:rPr>
+                <w:color w:val="000000" w:themeColor="text1"/>
+              </w:rPr>
+            </w:pPr>
+          </w:p>
+        </w:tc>
+        <w:tc>
+          <w:tcPr>
+            <w:tcW w:w="1480" w:type="dxa"/>
+            <w:shd w:val="clear" w:color="auto" w:fill="FFFFFF" w:themeFill="background1"/>
+          </w:tcPr>
+          <w:p>
+            <w:pPr>
+              <w:jc w:val="center"/>
+              <w:cnfStyle w:val="000000100000" w:firstRow="0" w:lastRow="0" w:firstColumn="0" w:lastColumn="0" w:oddVBand="0" w:evenVBand="0" w:oddHBand="1" w:evenHBand="0" w:firstRowFirstColumn="0" w:firstRowLastColumn="0" w:lastRowFirstColumn="0" w:lastRowLastColumn="0"/>
+              <w:rPr>
+                <w:color w:val="000000" w:themeColor="text1"/>
+              </w:rPr>
+            </w:pPr>
+            <w:r>
+              <w:rPr>
+                <w:color w:val="000000" w:themeColor="text1"/>
+              </w:rPr>
+              <w:t xml:space="preserve">   </w:t>
+            </w:r>
+            <w:r>
+              <w:rPr>
+                <w:color w:val="000000" w:themeColor="text1"/>
+              </w:rPr>
+              <w:t>/5.00</w:t>
+            </w:r>
+          </w:p>
+        </w:tc>
+        <w:tc>
+          <w:tcPr>
+            <w:tcW w:w="1054" w:type="dxa"/>
+            <w:shd w:val="clear" w:color="auto" w:fill="FFFFFF" w:themeFill="background1"/>
+          </w:tcPr>
+          <w:p>
+            <w:pPr>
+              <w:jc w:val="center"/>
+              <w:cnfStyle w:val="000000100000" w:firstRow="0" w:lastRow="0" w:firstColumn="0" w:lastColumn="0" w:oddVBand="0" w:evenVBand="0" w:oddHBand="1" w:evenHBand="0" w:firstRowFirstColumn="0" w:firstRowLastColumn="0" w:lastRowFirstColumn="0" w:lastRowLastColumn="0"/>
+              <w:rPr>
+                <w:color w:val="000000" w:themeColor="text1"/>
+              </w:rPr>
+            </w:pPr>
           </w:p>
         </w:tc>
       </w:tr>
     </w:tbl>
     <w:p>
       <w:pPr>
-        <w:pStyle w:val="NoSpacing"/>
-        <w:spacing w:line="276" w:lineRule="auto"/>
-        <w:jc w:val="both"/>
+        <w:rPr>
+          <w:sz w:val="32"/>
+          <w:szCs w:val="32"/>
+          <w:u w:val="single"/>
+        </w:rPr>
+      </w:pPr>
+    </w:p>
+    <w:p>
+      <w:pPr>
         <w:rPr>
           <w:b/>
           <w:bCs/>
-          <w:color w:val="000000" w:themeColor="text1"/>
-          <w:sz w:val="28"/>
-          <w:szCs w:val="28"/>
-          <w:u w:val="single"/>
-        </w:rPr>
-      </w:pPr>
-    </w:p>
-    <w:p>
-      <w:pPr>
-        <w:pStyle w:val="NoSpacing"/>
-        <w:spacing w:line="276" w:lineRule="auto"/>
-        <w:jc w:val="both"/>
+          <w:sz w:val="28"/>
+          <w:szCs w:val="28"/>
+          <w:u w:val="single"/>
+        </w:rPr>
+      </w:pPr>
+      <w:bookmarkStart w:id="0" w:name="_GoBack"/>
+      <w:bookmarkEnd w:id="0"/>
+      <w:r>
         <w:rPr>
           <w:b/>
           <w:bCs/>
-          <w:color w:val="000000" w:themeColor="text1"/>
-          <w:sz w:val="28"/>
-          <w:szCs w:val="28"/>
-          <w:u w:val="single"/>
-        </w:rPr>
-      </w:pPr>
-      <w:r>
-        <w:rPr>
-          <w:b/>
-          <w:bCs/>
-          <w:color w:val="000000" w:themeColor="text1"/>
-          <w:sz w:val="28"/>
-          <w:szCs w:val="28"/>
-          <w:u w:val="single"/>
-        </w:rPr>
-        <w:t xml:space="preserve">Contact </w:t>
-      </w:r>
-      <w:proofErr w:type="gramStart"/>
-      <w:r>
-        <w:rPr>
-          <w:b/>
-          <w:bCs/>
-          <w:color w:val="000000" w:themeColor="text1"/>
-          <w:sz w:val="28"/>
-          <w:szCs w:val="28"/>
-          <w:u w:val="single"/>
-        </w:rPr>
-        <w:t>Information :</w:t>
-      </w:r>
-      <w:proofErr w:type="gramEnd"/>
-    </w:p>
-    <w:p>
-      <w:pPr>
-        <w:pStyle w:val="NoSpacing"/>
-        <w:spacing w:line="276" w:lineRule="auto"/>
-        <w:jc w:val="both"/>
-        <w:rPr>
-          <w:b/>
-          <w:bCs/>
-          <w:color w:val="000000" w:themeColor="text1"/>
-          <w:sz w:val="28"/>
-          <w:szCs w:val="28"/>
-          <w:u w:val="single"/>
-        </w:rPr>
-      </w:pPr>
-      <w:bookmarkStart w:id="0" w:name="_GoBack"/>
-      <w:bookmarkEnd w:id="0"/>
-    </w:p>
-    <w:p>
-      <w:pPr>
-        <w:pStyle w:val="NoSpacing"/>
-        <w:spacing w:line="276" w:lineRule="auto"/>
-        <w:jc w:val="both"/>
-        <w:rPr>
-          <w:b/>
-          <w:bCs/>
-          <w:color w:val="000000" w:themeColor="text1"/>
-          <w:sz w:val="28"/>
-          <w:szCs w:val="28"/>
-          <w:u w:val="single"/>
-        </w:rPr>
-      </w:pPr>
+          <w:sz w:val="28"/>
+          <w:szCs w:val="28"/>
+          <w:u w:val="single"/>
+        </w:rPr>
+        <w:lastRenderedPageBreak/>
+        <w:t>Working Experience :</w:t>
+      </w:r>
     </w:p>
     <w:p/>
     <w:p/>
@@ -651,6 +1795,135 @@
       <w:lang w:bidi="ar-SA"/>
     </w:rPr>
   </w:style>
+  <w:style w:type="table" w:customStyle="1" w:styleId="LightGrid1">
+    <w:name w:val="Light Grid1"/>
+    <w:basedOn w:val="TableNormal"/>
+    <w:uiPriority w:val="62"/>
+    <w:rsid w:val="0056593E"/>
+    <w:pPr>
+      <w:spacing w:after="0" w:line="240" w:lineRule="auto"/>
+    </w:pPr>
+    <w:rPr>
+      <w:rFonts w:ascii="Times New Roman" w:eastAsia="Times New Roman" w:hAnsi="Times New Roman" w:cs="Times New Roman"/>
+      <w:sz w:val="20"/>
+      <w:szCs w:val="20"/>
+      <w:lang w:bidi="ar-SA"/>
+    </w:rPr>
+    <w:tblPr>
+      <w:tblStyleRowBandSize w:val="1"/>
+      <w:tblStyleColBandSize w:val="1"/>
+      <w:tblBorders>
+        <w:top w:val="single" w:sz="8" w:space="0" w:color="000000" w:themeColor="text1"/>
+        <w:left w:val="single" w:sz="8" w:space="0" w:color="000000" w:themeColor="text1"/>
+        <w:bottom w:val="single" w:sz="8" w:space="0" w:color="000000" w:themeColor="text1"/>
+        <w:right w:val="single" w:sz="8" w:space="0" w:color="000000" w:themeColor="text1"/>
+        <w:insideH w:val="single" w:sz="8" w:space="0" w:color="000000" w:themeColor="text1"/>
+        <w:insideV w:val="single" w:sz="8" w:space="0" w:color="000000" w:themeColor="text1"/>
+      </w:tblBorders>
+    </w:tblPr>
+    <w:tblStylePr w:type="firstRow">
+      <w:pPr>
+        <w:spacing w:before="0" w:after="0" w:line="240" w:lineRule="auto"/>
+      </w:pPr>
+      <w:rPr>
+        <w:rFonts w:asciiTheme="majorHAnsi" w:eastAsiaTheme="majorEastAsia" w:hAnsiTheme="majorHAnsi" w:cstheme="majorBidi"/>
+        <w:b/>
+        <w:bCs/>
+      </w:rPr>
+      <w:tblPr/>
+      <w:tcPr>
+        <w:tcBorders>
+          <w:top w:val="single" w:sz="8" w:space="0" w:color="000000" w:themeColor="text1"/>
+          <w:left w:val="single" w:sz="8" w:space="0" w:color="000000" w:themeColor="text1"/>
+          <w:bottom w:val="single" w:sz="18" w:space="0" w:color="000000" w:themeColor="text1"/>
+          <w:right w:val="single" w:sz="8" w:space="0" w:color="000000" w:themeColor="text1"/>
+          <w:insideH w:val="nil"/>
+          <w:insideV w:val="single" w:sz="8" w:space="0" w:color="000000" w:themeColor="text1"/>
+        </w:tcBorders>
+      </w:tcPr>
+    </w:tblStylePr>
+    <w:tblStylePr w:type="lastRow">
+      <w:pPr>
+        <w:spacing w:before="0" w:after="0" w:line="240" w:lineRule="auto"/>
+      </w:pPr>
+      <w:rPr>
+        <w:rFonts w:asciiTheme="majorHAnsi" w:eastAsiaTheme="majorEastAsia" w:hAnsiTheme="majorHAnsi" w:cstheme="majorBidi"/>
+        <w:b/>
+        <w:bCs/>
+      </w:rPr>
+      <w:tblPr/>
+      <w:tcPr>
+        <w:tcBorders>
+          <w:top w:val="double" w:sz="6" w:space="0" w:color="000000" w:themeColor="text1"/>
+          <w:left w:val="single" w:sz="8" w:space="0" w:color="000000" w:themeColor="text1"/>
+          <w:bottom w:val="single" w:sz="8" w:space="0" w:color="000000" w:themeColor="text1"/>
+          <w:right w:val="single" w:sz="8" w:space="0" w:color="000000" w:themeColor="text1"/>
+          <w:insideH w:val="nil"/>
+          <w:insideV w:val="single" w:sz="8" w:space="0" w:color="000000" w:themeColor="text1"/>
+        </w:tcBorders>
+      </w:tcPr>
+    </w:tblStylePr>
+    <w:tblStylePr w:type="firstCol">
+      <w:rPr>
+        <w:rFonts w:asciiTheme="majorHAnsi" w:eastAsiaTheme="majorEastAsia" w:hAnsiTheme="majorHAnsi" w:cstheme="majorBidi"/>
+        <w:b/>
+        <w:bCs/>
+      </w:rPr>
+    </w:tblStylePr>
+    <w:tblStylePr w:type="lastCol">
+      <w:rPr>
+        <w:rFonts w:asciiTheme="majorHAnsi" w:eastAsiaTheme="majorEastAsia" w:hAnsiTheme="majorHAnsi" w:cstheme="majorBidi"/>
+        <w:b/>
+        <w:bCs/>
+      </w:rPr>
+      <w:tblPr/>
+      <w:tcPr>
+        <w:tcBorders>
+          <w:top w:val="single" w:sz="8" w:space="0" w:color="000000" w:themeColor="text1"/>
+          <w:left w:val="single" w:sz="8" w:space="0" w:color="000000" w:themeColor="text1"/>
+          <w:bottom w:val="single" w:sz="8" w:space="0" w:color="000000" w:themeColor="text1"/>
+          <w:right w:val="single" w:sz="8" w:space="0" w:color="000000" w:themeColor="text1"/>
+        </w:tcBorders>
+      </w:tcPr>
+    </w:tblStylePr>
+    <w:tblStylePr w:type="band1Vert">
+      <w:tblPr/>
+      <w:tcPr>
+        <w:tcBorders>
+          <w:top w:val="single" w:sz="8" w:space="0" w:color="000000" w:themeColor="text1"/>
+          <w:left w:val="single" w:sz="8" w:space="0" w:color="000000" w:themeColor="text1"/>
+          <w:bottom w:val="single" w:sz="8" w:space="0" w:color="000000" w:themeColor="text1"/>
+          <w:right w:val="single" w:sz="8" w:space="0" w:color="000000" w:themeColor="text1"/>
+        </w:tcBorders>
+        <w:shd w:val="clear" w:color="auto" w:fill="C0C0C0" w:themeFill="text1" w:themeFillTint="3F"/>
+      </w:tcPr>
+    </w:tblStylePr>
+    <w:tblStylePr w:type="band1Horz">
+      <w:tblPr/>
+      <w:tcPr>
+        <w:tcBorders>
+          <w:top w:val="single" w:sz="8" w:space="0" w:color="000000" w:themeColor="text1"/>
+          <w:left w:val="single" w:sz="8" w:space="0" w:color="000000" w:themeColor="text1"/>
+          <w:bottom w:val="single" w:sz="8" w:space="0" w:color="000000" w:themeColor="text1"/>
+          <w:right w:val="single" w:sz="8" w:space="0" w:color="000000" w:themeColor="text1"/>
+          <w:insideV w:val="single" w:sz="8" w:space="0" w:color="000000" w:themeColor="text1"/>
+        </w:tcBorders>
+        <w:shd w:val="clear" w:color="auto" w:fill="C0C0C0" w:themeFill="text1" w:themeFillTint="3F"/>
+      </w:tcPr>
+    </w:tblStylePr>
+    <w:tblStylePr w:type="band2Horz">
+      <w:tblPr/>
+      <w:tcPr>
+        <w:tcBorders>
+          <w:top w:val="single" w:sz="8" w:space="0" w:color="000000" w:themeColor="text1"/>
+          <w:left w:val="single" w:sz="8" w:space="0" w:color="000000" w:themeColor="text1"/>
+          <w:bottom w:val="single" w:sz="8" w:space="0" w:color="000000" w:themeColor="text1"/>
+          <w:right w:val="single" w:sz="8" w:space="0" w:color="000000" w:themeColor="text1"/>
+          <w:insideV w:val="single" w:sz="8" w:space="0" w:color="000000" w:themeColor="text1"/>
+        </w:tcBorders>
+      </w:tcPr>
+    </w:tblStylePr>
+  </w:style>
 </w:styles>
 </file>
 

</xml_diff>

<commit_message>
Resume Sample Docuement File Compeleted
</commit_message>
<xml_diff>
--- a/Project01/Resume Sample Document.docx
+++ b/Project01/Resume Sample Document.docx
@@ -1320,25 +1320,723 @@
           <w:u w:val="single"/>
         </w:rPr>
       </w:pPr>
+      <w:r>
+        <w:rPr>
+          <w:b/>
+          <w:bCs/>
+          <w:sz w:val="28"/>
+          <w:szCs w:val="28"/>
+          <w:u w:val="single"/>
+        </w:rPr>
+        <w:lastRenderedPageBreak/>
+        <w:t xml:space="preserve">Working </w:t>
+      </w:r>
+      <w:proofErr w:type="gramStart"/>
+      <w:r>
+        <w:rPr>
+          <w:b/>
+          <w:bCs/>
+          <w:sz w:val="28"/>
+          <w:szCs w:val="28"/>
+          <w:u w:val="single"/>
+        </w:rPr>
+        <w:t>Experience :</w:t>
+      </w:r>
+      <w:proofErr w:type="gramEnd"/>
+    </w:p>
+    <w:p/>
+    <w:p>
+      <w:pPr>
+        <w:rPr>
+          <w:sz w:val="28"/>
+          <w:szCs w:val="28"/>
+        </w:rPr>
+      </w:pPr>
+      <w:proofErr w:type="gramStart"/>
+      <w:r>
+        <w:rPr>
+          <w:sz w:val="28"/>
+          <w:szCs w:val="28"/>
+        </w:rPr>
+        <w:t>Organization :</w:t>
+      </w:r>
+      <w:proofErr w:type="gramEnd"/>
+      <w:r>
+        <w:rPr>
+          <w:sz w:val="28"/>
+          <w:szCs w:val="28"/>
+        </w:rPr>
+        <w:t xml:space="preserve"> </w:t>
+      </w:r>
+    </w:p>
+    <w:p>
+      <w:pPr>
+        <w:rPr>
+          <w:sz w:val="28"/>
+          <w:szCs w:val="28"/>
+        </w:rPr>
+      </w:pPr>
+      <w:proofErr w:type="gramStart"/>
+      <w:r>
+        <w:rPr>
+          <w:sz w:val="28"/>
+          <w:szCs w:val="28"/>
+        </w:rPr>
+        <w:t>Duration :</w:t>
+      </w:r>
+      <w:proofErr w:type="gramEnd"/>
+      <w:r>
+        <w:rPr>
+          <w:sz w:val="28"/>
+          <w:szCs w:val="28"/>
+        </w:rPr>
+        <w:t xml:space="preserve"> </w:t>
+      </w:r>
+    </w:p>
+    <w:p>
+      <w:pPr>
+        <w:rPr>
+          <w:sz w:val="28"/>
+          <w:szCs w:val="28"/>
+        </w:rPr>
+      </w:pPr>
+      <w:proofErr w:type="gramStart"/>
+      <w:r>
+        <w:rPr>
+          <w:sz w:val="28"/>
+          <w:szCs w:val="28"/>
+        </w:rPr>
+        <w:t>Designation :</w:t>
+      </w:r>
+      <w:proofErr w:type="gramEnd"/>
+      <w:r>
+        <w:rPr>
+          <w:sz w:val="28"/>
+          <w:szCs w:val="28"/>
+        </w:rPr>
+        <w:t xml:space="preserve">  </w:t>
+      </w:r>
+    </w:p>
+    <w:p>
+      <w:pPr>
+        <w:rPr>
+          <w:sz w:val="28"/>
+          <w:szCs w:val="28"/>
+        </w:rPr>
+      </w:pPr>
+      <w:proofErr w:type="gramStart"/>
+      <w:r>
+        <w:rPr>
+          <w:sz w:val="28"/>
+          <w:szCs w:val="28"/>
+        </w:rPr>
+        <w:t>Address :</w:t>
+      </w:r>
+      <w:proofErr w:type="gramEnd"/>
+    </w:p>
+    <w:p>
+      <w:pPr>
+        <w:rPr>
+          <w:sz w:val="32"/>
+          <w:szCs w:val="32"/>
+          <w:u w:val="single"/>
+        </w:rPr>
+      </w:pPr>
+    </w:p>
+    <w:p>
+      <w:pPr>
+        <w:rPr>
+          <w:sz w:val="32"/>
+          <w:szCs w:val="32"/>
+          <w:u w:val="single"/>
+        </w:rPr>
+      </w:pPr>
+    </w:p>
+    <w:p>
+      <w:pPr>
+        <w:rPr>
+          <w:b/>
+          <w:bCs/>
+          <w:sz w:val="28"/>
+          <w:szCs w:val="28"/>
+          <w:u w:val="single"/>
+        </w:rPr>
+      </w:pPr>
+      <w:proofErr w:type="gramStart"/>
+      <w:r>
+        <w:rPr>
+          <w:b/>
+          <w:bCs/>
+          <w:sz w:val="28"/>
+          <w:szCs w:val="28"/>
+          <w:u w:val="single"/>
+        </w:rPr>
+        <w:t>Languages :</w:t>
+      </w:r>
+      <w:proofErr w:type="gramEnd"/>
+    </w:p>
+    <w:p>
+      <w:pPr>
+        <w:pStyle w:val="ListParagraph"/>
+        <w:numPr>
+          <w:ilvl w:val="0"/>
+          <w:numId w:val="1"/>
+        </w:numPr>
+        <w:rPr>
+          <w:b/>
+          <w:bCs/>
+          <w:sz w:val="28"/>
+          <w:szCs w:val="28"/>
+          <w:u w:val="single"/>
+        </w:rPr>
+      </w:pPr>
+    </w:p>
+    <w:p>
+      <w:pPr>
+        <w:pStyle w:val="ListParagraph"/>
+        <w:numPr>
+          <w:ilvl w:val="0"/>
+          <w:numId w:val="1"/>
+        </w:numPr>
+        <w:rPr>
+          <w:b/>
+          <w:bCs/>
+          <w:sz w:val="28"/>
+          <w:szCs w:val="28"/>
+          <w:u w:val="single"/>
+        </w:rPr>
+      </w:pPr>
+    </w:p>
+    <w:p>
+      <w:pPr>
+        <w:rPr>
+          <w:b/>
+          <w:bCs/>
+          <w:sz w:val="28"/>
+          <w:szCs w:val="28"/>
+          <w:u w:val="single"/>
+        </w:rPr>
+      </w:pPr>
+    </w:p>
+    <w:p>
+      <w:pPr>
+        <w:rPr>
+          <w:b/>
+          <w:bCs/>
+          <w:sz w:val="28"/>
+          <w:szCs w:val="28"/>
+          <w:u w:val="single"/>
+        </w:rPr>
+      </w:pPr>
+    </w:p>
+    <w:p>
+      <w:pPr>
+        <w:rPr>
+          <w:b/>
+          <w:bCs/>
+          <w:sz w:val="28"/>
+          <w:szCs w:val="28"/>
+          <w:u w:val="single"/>
+        </w:rPr>
+      </w:pPr>
+      <w:proofErr w:type="gramStart"/>
+      <w:r>
+        <w:rPr>
+          <w:b/>
+          <w:bCs/>
+          <w:sz w:val="28"/>
+          <w:szCs w:val="28"/>
+          <w:u w:val="single"/>
+        </w:rPr>
+        <w:t>Skills :</w:t>
+      </w:r>
+      <w:proofErr w:type="gramEnd"/>
+      <w:r>
+        <w:rPr>
+          <w:b/>
+          <w:bCs/>
+          <w:sz w:val="28"/>
+          <w:szCs w:val="28"/>
+          <w:u w:val="single"/>
+        </w:rPr>
+        <w:t xml:space="preserve"> </w:t>
+      </w:r>
+    </w:p>
+    <w:p>
+      <w:pPr>
+        <w:pStyle w:val="ListParagraph"/>
+        <w:numPr>
+          <w:ilvl w:val="0"/>
+          <w:numId w:val="1"/>
+        </w:numPr>
+        <w:rPr>
+          <w:b/>
+          <w:bCs/>
+          <w:sz w:val="28"/>
+          <w:szCs w:val="28"/>
+          <w:u w:val="single"/>
+        </w:rPr>
+      </w:pPr>
+    </w:p>
+    <w:p>
+      <w:pPr>
+        <w:pStyle w:val="ListParagraph"/>
+        <w:numPr>
+          <w:ilvl w:val="0"/>
+          <w:numId w:val="1"/>
+        </w:numPr>
+        <w:rPr>
+          <w:b/>
+          <w:bCs/>
+          <w:sz w:val="28"/>
+          <w:szCs w:val="28"/>
+          <w:u w:val="single"/>
+        </w:rPr>
+      </w:pPr>
+    </w:p>
+    <w:p>
+      <w:pPr>
+        <w:rPr>
+          <w:b/>
+          <w:bCs/>
+          <w:sz w:val="28"/>
+          <w:szCs w:val="28"/>
+          <w:u w:val="single"/>
+        </w:rPr>
+      </w:pPr>
+    </w:p>
+    <w:p>
+      <w:pPr>
+        <w:rPr>
+          <w:b/>
+          <w:bCs/>
+          <w:sz w:val="28"/>
+          <w:szCs w:val="28"/>
+          <w:u w:val="single"/>
+        </w:rPr>
+      </w:pPr>
+    </w:p>
+    <w:p>
+      <w:pPr>
+        <w:rPr>
+          <w:b/>
+          <w:bCs/>
+          <w:sz w:val="28"/>
+          <w:szCs w:val="28"/>
+          <w:u w:val="single"/>
+        </w:rPr>
+      </w:pPr>
+      <w:r>
+        <w:rPr>
+          <w:b/>
+          <w:bCs/>
+          <w:sz w:val="28"/>
+          <w:szCs w:val="28"/>
+          <w:u w:val="single"/>
+        </w:rPr>
+        <w:t xml:space="preserve">Extra Curriculum </w:t>
+      </w:r>
+      <w:proofErr w:type="gramStart"/>
+      <w:r>
+        <w:rPr>
+          <w:b/>
+          <w:bCs/>
+          <w:sz w:val="28"/>
+          <w:szCs w:val="28"/>
+          <w:u w:val="single"/>
+        </w:rPr>
+        <w:t>Activities :</w:t>
+      </w:r>
+      <w:proofErr w:type="gramEnd"/>
+    </w:p>
+    <w:p>
+      <w:pPr>
+        <w:rPr>
+          <w:b/>
+          <w:bCs/>
+          <w:sz w:val="28"/>
+          <w:szCs w:val="28"/>
+          <w:u w:val="single"/>
+        </w:rPr>
+      </w:pPr>
+    </w:p>
+    <w:p>
+      <w:pPr>
+        <w:pStyle w:val="ListParagraph"/>
+        <w:numPr>
+          <w:ilvl w:val="0"/>
+          <w:numId w:val="1"/>
+        </w:numPr>
+        <w:rPr>
+          <w:b/>
+          <w:bCs/>
+          <w:sz w:val="28"/>
+          <w:szCs w:val="28"/>
+          <w:u w:val="single"/>
+        </w:rPr>
+      </w:pPr>
+    </w:p>
+    <w:p>
+      <w:pPr>
+        <w:pStyle w:val="ListParagraph"/>
+        <w:numPr>
+          <w:ilvl w:val="0"/>
+          <w:numId w:val="1"/>
+        </w:numPr>
+        <w:rPr>
+          <w:b/>
+          <w:bCs/>
+          <w:sz w:val="28"/>
+          <w:szCs w:val="28"/>
+          <w:u w:val="single"/>
+        </w:rPr>
+      </w:pPr>
+    </w:p>
+    <w:p>
+      <w:pPr>
+        <w:rPr>
+          <w:b/>
+          <w:bCs/>
+          <w:sz w:val="28"/>
+          <w:szCs w:val="28"/>
+          <w:u w:val="single"/>
+        </w:rPr>
+      </w:pPr>
+    </w:p>
+    <w:p>
+      <w:pPr>
+        <w:rPr>
+          <w:b/>
+          <w:bCs/>
+          <w:sz w:val="28"/>
+          <w:szCs w:val="28"/>
+          <w:u w:val="single"/>
+        </w:rPr>
+      </w:pPr>
+    </w:p>
+    <w:p>
+      <w:pPr>
+        <w:rPr>
+          <w:b/>
+          <w:bCs/>
+          <w:sz w:val="28"/>
+          <w:szCs w:val="28"/>
+          <w:u w:val="single"/>
+        </w:rPr>
+      </w:pPr>
+      <w:proofErr w:type="gramStart"/>
+      <w:r>
+        <w:rPr>
+          <w:b/>
+          <w:bCs/>
+          <w:sz w:val="28"/>
+          <w:szCs w:val="28"/>
+          <w:u w:val="single"/>
+        </w:rPr>
+        <w:t>Certifications :</w:t>
+      </w:r>
+      <w:proofErr w:type="gramEnd"/>
+      <w:r>
+        <w:rPr>
+          <w:b/>
+          <w:bCs/>
+          <w:sz w:val="28"/>
+          <w:szCs w:val="28"/>
+          <w:u w:val="single"/>
+        </w:rPr>
+        <w:t xml:space="preserve"> </w:t>
+      </w:r>
+    </w:p>
+    <w:p>
+      <w:pPr>
+        <w:rPr>
+          <w:b/>
+          <w:bCs/>
+          <w:sz w:val="28"/>
+          <w:szCs w:val="28"/>
+          <w:u w:val="single"/>
+        </w:rPr>
+      </w:pPr>
+    </w:p>
+    <w:p>
+      <w:pPr>
+        <w:pStyle w:val="ListParagraph"/>
+        <w:numPr>
+          <w:ilvl w:val="0"/>
+          <w:numId w:val="1"/>
+        </w:numPr>
+        <w:rPr>
+          <w:b/>
+          <w:bCs/>
+          <w:sz w:val="28"/>
+          <w:szCs w:val="28"/>
+          <w:u w:val="single"/>
+        </w:rPr>
+      </w:pPr>
+    </w:p>
+    <w:p>
+      <w:pPr>
+        <w:pStyle w:val="ListParagraph"/>
+        <w:numPr>
+          <w:ilvl w:val="0"/>
+          <w:numId w:val="1"/>
+        </w:numPr>
+        <w:rPr>
+          <w:b/>
+          <w:bCs/>
+          <w:sz w:val="28"/>
+          <w:szCs w:val="28"/>
+          <w:u w:val="single"/>
+        </w:rPr>
+      </w:pPr>
+    </w:p>
+    <w:p>
+      <w:pPr>
+        <w:rPr>
+          <w:b/>
+          <w:bCs/>
+          <w:sz w:val="28"/>
+          <w:szCs w:val="28"/>
+          <w:u w:val="single"/>
+        </w:rPr>
+      </w:pPr>
+    </w:p>
+    <w:p>
+      <w:pPr>
+        <w:rPr>
+          <w:b/>
+          <w:bCs/>
+          <w:sz w:val="28"/>
+          <w:szCs w:val="28"/>
+          <w:u w:val="single"/>
+        </w:rPr>
+      </w:pPr>
+    </w:p>
+    <w:p>
+      <w:pPr>
+        <w:rPr>
+          <w:b/>
+          <w:bCs/>
+          <w:sz w:val="28"/>
+          <w:szCs w:val="28"/>
+          <w:u w:val="single"/>
+        </w:rPr>
+      </w:pPr>
+      <w:proofErr w:type="gramStart"/>
+      <w:r>
+        <w:rPr>
+          <w:b/>
+          <w:bCs/>
+          <w:sz w:val="28"/>
+          <w:szCs w:val="28"/>
+          <w:u w:val="single"/>
+        </w:rPr>
+        <w:t>Projects :</w:t>
+      </w:r>
+      <w:proofErr w:type="gramEnd"/>
+    </w:p>
+    <w:p>
+      <w:pPr>
+        <w:rPr>
+          <w:b/>
+          <w:bCs/>
+          <w:sz w:val="28"/>
+          <w:szCs w:val="28"/>
+          <w:u w:val="single"/>
+        </w:rPr>
+      </w:pPr>
+    </w:p>
+    <w:p>
+      <w:pPr>
+        <w:pStyle w:val="ListParagraph"/>
+        <w:numPr>
+          <w:ilvl w:val="0"/>
+          <w:numId w:val="1"/>
+        </w:numPr>
+        <w:rPr>
+          <w:b/>
+          <w:bCs/>
+          <w:sz w:val="28"/>
+          <w:szCs w:val="28"/>
+          <w:u w:val="single"/>
+        </w:rPr>
+      </w:pPr>
+    </w:p>
+    <w:p>
+      <w:pPr>
+        <w:pStyle w:val="ListParagraph"/>
+        <w:numPr>
+          <w:ilvl w:val="0"/>
+          <w:numId w:val="1"/>
+        </w:numPr>
+        <w:rPr>
+          <w:b/>
+          <w:bCs/>
+          <w:sz w:val="28"/>
+          <w:szCs w:val="28"/>
+          <w:u w:val="single"/>
+        </w:rPr>
+      </w:pPr>
+    </w:p>
+    <w:p>
+      <w:pPr>
+        <w:rPr>
+          <w:b/>
+          <w:bCs/>
+          <w:sz w:val="28"/>
+          <w:szCs w:val="28"/>
+          <w:u w:val="single"/>
+        </w:rPr>
+      </w:pPr>
+    </w:p>
+    <w:p>
+      <w:pPr>
+        <w:rPr>
+          <w:b/>
+          <w:bCs/>
+          <w:sz w:val="28"/>
+          <w:szCs w:val="28"/>
+          <w:u w:val="single"/>
+        </w:rPr>
+      </w:pPr>
+    </w:p>
+    <w:p>
+      <w:pPr>
+        <w:rPr>
+          <w:b/>
+          <w:bCs/>
+          <w:sz w:val="28"/>
+          <w:szCs w:val="28"/>
+          <w:u w:val="single"/>
+        </w:rPr>
+      </w:pPr>
+      <w:proofErr w:type="gramStart"/>
+      <w:r>
+        <w:rPr>
+          <w:b/>
+          <w:bCs/>
+          <w:sz w:val="28"/>
+          <w:szCs w:val="28"/>
+          <w:u w:val="single"/>
+        </w:rPr>
+        <w:t>Recommendations :</w:t>
+      </w:r>
+      <w:proofErr w:type="gramEnd"/>
+    </w:p>
+    <w:p>
+      <w:pPr>
+        <w:rPr>
+          <w:b/>
+          <w:bCs/>
+          <w:sz w:val="28"/>
+          <w:szCs w:val="28"/>
+          <w:u w:val="single"/>
+        </w:rPr>
+      </w:pPr>
+    </w:p>
+    <w:p>
+      <w:pPr>
+        <w:rPr>
+          <w:sz w:val="28"/>
+          <w:szCs w:val="28"/>
+        </w:rPr>
+      </w:pPr>
+      <w:proofErr w:type="gramStart"/>
+      <w:r>
+        <w:rPr>
+          <w:sz w:val="28"/>
+          <w:szCs w:val="28"/>
+        </w:rPr>
+        <w:t>Name :</w:t>
+      </w:r>
+      <w:proofErr w:type="gramEnd"/>
+    </w:p>
+    <w:p>
+      <w:pPr>
+        <w:rPr>
+          <w:sz w:val="28"/>
+          <w:szCs w:val="28"/>
+        </w:rPr>
+      </w:pPr>
+      <w:proofErr w:type="gramStart"/>
+      <w:r>
+        <w:rPr>
+          <w:sz w:val="28"/>
+          <w:szCs w:val="28"/>
+        </w:rPr>
+        <w:t>Designation :</w:t>
+      </w:r>
+      <w:proofErr w:type="gramEnd"/>
+    </w:p>
+    <w:p>
+      <w:pPr>
+        <w:rPr>
+          <w:sz w:val="28"/>
+          <w:szCs w:val="28"/>
+        </w:rPr>
+      </w:pPr>
+      <w:proofErr w:type="gramStart"/>
+      <w:r>
+        <w:rPr>
+          <w:sz w:val="28"/>
+          <w:szCs w:val="28"/>
+        </w:rPr>
+        <w:lastRenderedPageBreak/>
+        <w:t>Institution :</w:t>
+      </w:r>
+      <w:proofErr w:type="gramEnd"/>
+    </w:p>
+    <w:p>
+      <w:pPr>
+        <w:rPr>
+          <w:sz w:val="28"/>
+          <w:szCs w:val="28"/>
+        </w:rPr>
+      </w:pPr>
+      <w:proofErr w:type="gramStart"/>
+      <w:r>
+        <w:rPr>
+          <w:sz w:val="28"/>
+          <w:szCs w:val="28"/>
+        </w:rPr>
+        <w:t>Address :</w:t>
+      </w:r>
+      <w:proofErr w:type="gramEnd"/>
+    </w:p>
+    <w:p>
+      <w:pPr>
+        <w:rPr>
+          <w:sz w:val="28"/>
+          <w:szCs w:val="28"/>
+        </w:rPr>
+      </w:pPr>
+      <w:proofErr w:type="gramStart"/>
+      <w:r>
+        <w:rPr>
+          <w:sz w:val="28"/>
+          <w:szCs w:val="28"/>
+        </w:rPr>
+        <w:t>E-mail :</w:t>
+      </w:r>
+      <w:proofErr w:type="gramEnd"/>
+    </w:p>
+    <w:p>
+      <w:r>
+        <w:rPr>
+          <w:sz w:val="28"/>
+          <w:szCs w:val="28"/>
+        </w:rPr>
+        <w:t>Contact Number</w:t>
+      </w:r>
+      <w:r>
+        <w:t xml:space="preserve"> : </w:t>
+      </w:r>
+      <w:r>
+        <w:t xml:space="preserve"> </w:t>
+      </w:r>
       <w:bookmarkStart w:id="0" w:name="_GoBack"/>
       <w:bookmarkEnd w:id="0"/>
-      <w:r>
-        <w:rPr>
-          <w:b/>
-          <w:bCs/>
-          <w:sz w:val="28"/>
-          <w:szCs w:val="28"/>
-          <w:u w:val="single"/>
-        </w:rPr>
-        <w:lastRenderedPageBreak/>
-        <w:t>Working Experience :</w:t>
-      </w:r>
-    </w:p>
-    <w:p/>
-    <w:p/>
-    <w:p/>
-    <w:p/>
-    <w:p/>
+    </w:p>
     <w:sectPr>
       <w:pgSz w:w="12240" w:h="15840"/>
       <w:pgMar w:top="1440" w:right="1440" w:bottom="1440" w:left="1440" w:header="720" w:footer="720" w:gutter="0"/>
@@ -1347,6 +2045,130 @@
     </w:sectPr>
   </w:body>
 </w:document>
+</file>
+
+<file path=word/numbering.xml><?xml version="1.0" encoding="utf-8"?>
+<w:numbering xmlns:wpc="http://schemas.microsoft.com/office/word/2010/wordprocessingCanvas" xmlns:cx="http://schemas.microsoft.com/office/drawing/2014/chartex" xmlns:mc="http://schemas.openxmlformats.org/markup-compatibility/2006" xmlns:o="urn:schemas-microsoft-com:office:office" xmlns:r="http://schemas.openxmlformats.org/officeDocument/2006/relationships" xmlns:m="http://schemas.openxmlformats.org/officeDocument/2006/math" xmlns:v="urn:schemas-microsoft-com:vml" xmlns:wp14="http://schemas.microsoft.com/office/word/2010/wordprocessingDrawing" xmlns:wp="http://schemas.openxmlformats.org/drawingml/2006/wordprocessingDrawing" xmlns:w10="urn:schemas-microsoft-com:office:word" xmlns:w="http://schemas.openxmlformats.org/wordprocessingml/2006/main" xmlns:w14="http://schemas.microsoft.com/office/word/2010/wordml" xmlns:w15="http://schemas.microsoft.com/office/word/2012/wordml" xmlns:w16se="http://schemas.microsoft.com/office/word/2015/wordml/symex" xmlns:wpg="http://schemas.microsoft.com/office/word/2010/wordprocessingGroup" xmlns:wpi="http://schemas.microsoft.com/office/word/2010/wordprocessingInk" xmlns:wne="http://schemas.microsoft.com/office/word/2006/wordml" xmlns:wps="http://schemas.microsoft.com/office/word/2010/wordprocessingShape" mc:Ignorable="w14 w15 w16se wp14">
+  <w:abstractNum w:abstractNumId="0" w15:restartNumberingAfterBreak="0">
+    <w:nsid w:val="02E23601"/>
+    <w:multiLevelType w:val="hybridMultilevel"/>
+    <w:tmpl w:val="D9E0221E"/>
+    <w:lvl w:ilvl="0" w:tplc="04090005">
+      <w:start w:val="1"/>
+      <w:numFmt w:val="bullet"/>
+      <w:lvlText w:val=""/>
+      <w:lvlJc w:val="left"/>
+      <w:pPr>
+        <w:ind w:left="720" w:hanging="360"/>
+      </w:pPr>
+      <w:rPr>
+        <w:rFonts w:ascii="Wingdings" w:hAnsi="Wingdings" w:hint="default"/>
+      </w:rPr>
+    </w:lvl>
+    <w:lvl w:ilvl="1" w:tplc="04090003">
+      <w:start w:val="1"/>
+      <w:numFmt w:val="bullet"/>
+      <w:lvlText w:val="o"/>
+      <w:lvlJc w:val="left"/>
+      <w:pPr>
+        <w:ind w:left="1440" w:hanging="360"/>
+      </w:pPr>
+      <w:rPr>
+        <w:rFonts w:ascii="Courier New" w:hAnsi="Courier New" w:cs="Courier New" w:hint="default"/>
+      </w:rPr>
+    </w:lvl>
+    <w:lvl w:ilvl="2" w:tplc="04090005">
+      <w:start w:val="1"/>
+      <w:numFmt w:val="bullet"/>
+      <w:lvlText w:val=""/>
+      <w:lvlJc w:val="left"/>
+      <w:pPr>
+        <w:ind w:left="2160" w:hanging="360"/>
+      </w:pPr>
+      <w:rPr>
+        <w:rFonts w:ascii="Wingdings" w:hAnsi="Wingdings" w:hint="default"/>
+      </w:rPr>
+    </w:lvl>
+    <w:lvl w:ilvl="3" w:tplc="04090001">
+      <w:start w:val="1"/>
+      <w:numFmt w:val="bullet"/>
+      <w:lvlText w:val=""/>
+      <w:lvlJc w:val="left"/>
+      <w:pPr>
+        <w:ind w:left="2880" w:hanging="360"/>
+      </w:pPr>
+      <w:rPr>
+        <w:rFonts w:ascii="Symbol" w:hAnsi="Symbol" w:hint="default"/>
+      </w:rPr>
+    </w:lvl>
+    <w:lvl w:ilvl="4" w:tplc="04090003">
+      <w:start w:val="1"/>
+      <w:numFmt w:val="bullet"/>
+      <w:lvlText w:val="o"/>
+      <w:lvlJc w:val="left"/>
+      <w:pPr>
+        <w:ind w:left="3600" w:hanging="360"/>
+      </w:pPr>
+      <w:rPr>
+        <w:rFonts w:ascii="Courier New" w:hAnsi="Courier New" w:cs="Courier New" w:hint="default"/>
+      </w:rPr>
+    </w:lvl>
+    <w:lvl w:ilvl="5" w:tplc="04090005">
+      <w:start w:val="1"/>
+      <w:numFmt w:val="bullet"/>
+      <w:lvlText w:val=""/>
+      <w:lvlJc w:val="left"/>
+      <w:pPr>
+        <w:ind w:left="4320" w:hanging="360"/>
+      </w:pPr>
+      <w:rPr>
+        <w:rFonts w:ascii="Wingdings" w:hAnsi="Wingdings" w:hint="default"/>
+      </w:rPr>
+    </w:lvl>
+    <w:lvl w:ilvl="6" w:tplc="04090001">
+      <w:start w:val="1"/>
+      <w:numFmt w:val="bullet"/>
+      <w:lvlText w:val=""/>
+      <w:lvlJc w:val="left"/>
+      <w:pPr>
+        <w:ind w:left="5040" w:hanging="360"/>
+      </w:pPr>
+      <w:rPr>
+        <w:rFonts w:ascii="Symbol" w:hAnsi="Symbol" w:hint="default"/>
+      </w:rPr>
+    </w:lvl>
+    <w:lvl w:ilvl="7" w:tplc="04090003">
+      <w:start w:val="1"/>
+      <w:numFmt w:val="bullet"/>
+      <w:lvlText w:val="o"/>
+      <w:lvlJc w:val="left"/>
+      <w:pPr>
+        <w:ind w:left="5760" w:hanging="360"/>
+      </w:pPr>
+      <w:rPr>
+        <w:rFonts w:ascii="Courier New" w:hAnsi="Courier New" w:cs="Courier New" w:hint="default"/>
+      </w:rPr>
+    </w:lvl>
+    <w:lvl w:ilvl="8" w:tplc="04090005">
+      <w:start w:val="1"/>
+      <w:numFmt w:val="bullet"/>
+      <w:lvlText w:val=""/>
+      <w:lvlJc w:val="left"/>
+      <w:pPr>
+        <w:ind w:left="6480" w:hanging="360"/>
+      </w:pPr>
+      <w:rPr>
+        <w:rFonts w:ascii="Wingdings" w:hAnsi="Wingdings" w:hint="default"/>
+      </w:rPr>
+    </w:lvl>
+  </w:abstractNum>
+  <w:num w:numId="1">
+    <w:abstractNumId w:val="0"/>
+  </w:num>
+  <w:num w:numId="2">
+    <w:abstractNumId w:val="0"/>
+  </w:num>
+</w:numbering>
 </file>
 
 <file path=word/styles.xml><?xml version="1.0" encoding="utf-8"?>
@@ -1924,6 +2746,17 @@
       </w:tcPr>
     </w:tblStylePr>
   </w:style>
+  <w:style w:type="paragraph" w:styleId="ListParagraph">
+    <w:name w:val="List Paragraph"/>
+    <w:basedOn w:val="Normal"/>
+    <w:uiPriority w:val="34"/>
+    <w:qFormat/>
+    <w:rsid w:val="009B6C75"/>
+    <w:pPr>
+      <w:ind w:left="720"/>
+      <w:contextualSpacing/>
+    </w:pPr>
+  </w:style>
 </w:styles>
 </file>
 

</xml_diff>